<commit_message>
Fix a little bit
</commit_message>
<xml_diff>
--- a/Wecode_GotTalent/Toan/2/Lares.docx
+++ b/Wecode_GotTalent/Toan/2/Lares.docx
@@ -3,142 +3,853 @@
 <w:document xmlns:wpc="http://schemas.microsoft.com/office/word/2010/wordprocessingCanvas" xmlns:mc="http://schemas.openxmlformats.org/markup-compatibility/2006" xmlns:o="urn:schemas-microsoft-com:office:office" xmlns:r="http://schemas.openxmlformats.org/officeDocument/2006/relationships" xmlns:m="http://schemas.openxmlformats.org/officeDocument/2006/math" xmlns:v="urn:schemas-microsoft-com:vml" xmlns:wp14="http://schemas.microsoft.com/office/word/2010/wordprocessingDrawing" xmlns:wp="http://schemas.openxmlformats.org/drawingml/2006/wordprocessingDrawing" xmlns:w10="urn:schemas-microsoft-com:office:word" xmlns:w="http://schemas.openxmlformats.org/wordprocessingml/2006/main" xmlns:w14="http://schemas.microsoft.com/office/word/2010/wordml" xmlns:w15="http://schemas.microsoft.com/office/word/2012/wordml" xmlns:wpg="http://schemas.microsoft.com/office/word/2010/wordprocessingGroup" xmlns:wpi="http://schemas.microsoft.com/office/word/2010/wordprocessingInk" xmlns:wne="http://schemas.microsoft.com/office/word/2006/wordml" xmlns:wps="http://schemas.microsoft.com/office/word/2010/wordprocessingShape" mc:Ignorable="w14 w15 wp14">
   <w:body>
     <w:p>
-      <w:r>
-        <w:t xml:space="preserve">Bài 1. TÁO QUÂN </w:t>
+      <w:pPr>
+        <w:rPr>
+          <w:rFonts w:ascii="Times New Roman" w:hAnsi="Times New Roman" w:cs="Times New Roman"/>
+          <w:color w:val="222222"/>
+          <w:sz w:val="28"/>
+          <w:szCs w:val="28"/>
+          <w:shd w:val="clear" w:color="auto" w:fill="FFFFFF"/>
+        </w:rPr>
+      </w:pPr>
+      <w:r>
+        <w:rPr>
+          <w:rFonts w:ascii="Times New Roman" w:hAnsi="Times New Roman" w:cs="Times New Roman"/>
+          <w:color w:val="222222"/>
+          <w:sz w:val="28"/>
+          <w:szCs w:val="28"/>
+          <w:shd w:val="clear" w:color="auto" w:fill="FFFFFF"/>
+        </w:rPr>
+        <w:t>Nhân dị</w:t>
+      </w:r>
+      <w:r>
+        <w:rPr>
+          <w:rFonts w:ascii="Times New Roman" w:hAnsi="Times New Roman" w:cs="Times New Roman"/>
+          <w:color w:val="222222"/>
+          <w:sz w:val="28"/>
+          <w:szCs w:val="28"/>
+          <w:shd w:val="clear" w:color="auto" w:fill="FFFFFF"/>
+        </w:rPr>
+        <w:t>p N</w:t>
+      </w:r>
+      <w:r>
+        <w:rPr>
+          <w:rFonts w:ascii="Times New Roman" w:hAnsi="Times New Roman" w:cs="Times New Roman"/>
+          <w:color w:val="222222"/>
+          <w:sz w:val="28"/>
+          <w:szCs w:val="28"/>
+          <w:shd w:val="clear" w:color="auto" w:fill="FFFFFF"/>
+        </w:rPr>
+        <w:t>oel, khoa KHMT trường Đại họ</w:t>
+      </w:r>
+      <w:r>
+        <w:rPr>
+          <w:rFonts w:ascii="Times New Roman" w:hAnsi="Times New Roman" w:cs="Times New Roman"/>
+          <w:color w:val="222222"/>
+          <w:sz w:val="28"/>
+          <w:szCs w:val="28"/>
+          <w:shd w:val="clear" w:color="auto" w:fill="FFFFFF"/>
+        </w:rPr>
+        <w:t xml:space="preserve">c CNTT lại </w:t>
+      </w:r>
+      <w:r>
+        <w:rPr>
+          <w:rFonts w:ascii="Times New Roman" w:hAnsi="Times New Roman" w:cs="Times New Roman"/>
+          <w:color w:val="222222"/>
+          <w:sz w:val="28"/>
+          <w:szCs w:val="28"/>
+          <w:shd w:val="clear" w:color="auto" w:fill="FFFFFF"/>
+        </w:rPr>
+        <w:t>tổ chức đi cắm trạ</w:t>
+      </w:r>
+      <w:r>
+        <w:rPr>
+          <w:rFonts w:ascii="Times New Roman" w:hAnsi="Times New Roman" w:cs="Times New Roman"/>
+          <w:color w:val="222222"/>
+          <w:sz w:val="28"/>
+          <w:szCs w:val="28"/>
+          <w:shd w:val="clear" w:color="auto" w:fill="FFFFFF"/>
+        </w:rPr>
+        <w:t>i. trong đêm đó</w:t>
+      </w:r>
+      <w:r>
+        <w:rPr>
+          <w:rFonts w:ascii="Times New Roman" w:hAnsi="Times New Roman" w:cs="Times New Roman"/>
+          <w:color w:val="222222"/>
+          <w:sz w:val="28"/>
+          <w:szCs w:val="28"/>
+          <w:shd w:val="clear" w:color="auto" w:fill="FFFFFF"/>
+        </w:rPr>
+        <w:t xml:space="preserve">, các anh chị </w:t>
+      </w:r>
+      <w:r>
+        <w:rPr>
+          <w:rFonts w:ascii="Times New Roman" w:hAnsi="Times New Roman" w:cs="Times New Roman"/>
+          <w:color w:val="222222"/>
+          <w:sz w:val="28"/>
+          <w:szCs w:val="28"/>
+          <w:shd w:val="clear" w:color="auto" w:fill="FFFFFF"/>
+        </w:rPr>
+        <w:t>dự đị</w:t>
+      </w:r>
+      <w:bookmarkStart w:id="0" w:name="_GoBack"/>
+      <w:bookmarkEnd w:id="0"/>
+      <w:r>
+        <w:rPr>
+          <w:rFonts w:ascii="Times New Roman" w:hAnsi="Times New Roman" w:cs="Times New Roman"/>
+          <w:color w:val="222222"/>
+          <w:sz w:val="28"/>
+          <w:szCs w:val="28"/>
+          <w:shd w:val="clear" w:color="auto" w:fill="FFFFFF"/>
+        </w:rPr>
+        <w:t xml:space="preserve">nh </w:t>
+      </w:r>
+      <w:r>
+        <w:rPr>
+          <w:rFonts w:ascii="Times New Roman" w:hAnsi="Times New Roman" w:cs="Times New Roman"/>
+          <w:color w:val="222222"/>
+          <w:sz w:val="28"/>
+          <w:szCs w:val="28"/>
+          <w:shd w:val="clear" w:color="auto" w:fill="FFFFFF"/>
+        </w:rPr>
+        <w:t>tổ chức chơi</w:t>
+      </w:r>
+      <w:r>
+        <w:rPr>
+          <w:rFonts w:ascii="Times New Roman" w:hAnsi="Times New Roman" w:cs="Times New Roman"/>
+          <w:color w:val="222222"/>
+          <w:sz w:val="28"/>
+          <w:szCs w:val="28"/>
+          <w:shd w:val="clear" w:color="auto" w:fill="FFFFFF"/>
+        </w:rPr>
+        <w:t xml:space="preserve"> một</w:t>
+      </w:r>
+      <w:r>
+        <w:rPr>
+          <w:rFonts w:ascii="Times New Roman" w:hAnsi="Times New Roman" w:cs="Times New Roman"/>
+          <w:color w:val="222222"/>
+          <w:sz w:val="28"/>
+          <w:szCs w:val="28"/>
+          <w:shd w:val="clear" w:color="auto" w:fill="FFFFFF"/>
+        </w:rPr>
+        <w:t xml:space="preserve"> trò chơi</w:t>
+      </w:r>
+      <w:r>
+        <w:rPr>
+          <w:rFonts w:ascii="Times New Roman" w:hAnsi="Times New Roman" w:cs="Times New Roman"/>
+          <w:color w:val="222222"/>
+          <w:sz w:val="28"/>
+          <w:szCs w:val="28"/>
+          <w:shd w:val="clear" w:color="auto" w:fill="FFFFFF"/>
+        </w:rPr>
+        <w:t xml:space="preserve"> </w:t>
+      </w:r>
+      <w:r>
+        <w:rPr>
+          <w:rFonts w:ascii="Times New Roman" w:hAnsi="Times New Roman" w:cs="Times New Roman"/>
+          <w:color w:val="222222"/>
+          <w:sz w:val="28"/>
+          <w:szCs w:val="28"/>
+          <w:shd w:val="clear" w:color="auto" w:fill="FFFFFF"/>
+        </w:rPr>
+        <w:t>.</w:t>
+      </w:r>
+      <w:r>
+        <w:rPr>
+          <w:rFonts w:ascii="Times New Roman" w:hAnsi="Times New Roman" w:cs="Times New Roman"/>
+          <w:color w:val="222222"/>
+          <w:sz w:val="28"/>
+          <w:szCs w:val="28"/>
+          <w:shd w:val="clear" w:color="auto" w:fill="FFFFFF"/>
+        </w:rPr>
+        <w:t xml:space="preserve">Trong danh sách đăng ký </w:t>
+      </w:r>
+      <w:r>
+        <w:rPr>
+          <w:rFonts w:ascii="Times New Roman" w:hAnsi="Times New Roman" w:cs="Times New Roman"/>
+          <w:color w:val="222222"/>
+          <w:sz w:val="28"/>
+          <w:szCs w:val="28"/>
+          <w:shd w:val="clear" w:color="auto" w:fill="FFFFFF"/>
+        </w:rPr>
+        <w:t>ban đầu có n sinh viên nam và m sinh viên nữ tham gia trò chơi.</w:t>
+      </w:r>
+      <w:r>
+        <w:rPr>
+          <w:rFonts w:ascii="Times New Roman" w:hAnsi="Times New Roman" w:cs="Times New Roman"/>
+          <w:color w:val="222222"/>
+          <w:sz w:val="28"/>
+          <w:szCs w:val="28"/>
+          <w:shd w:val="clear" w:color="auto" w:fill="FFFFFF"/>
+        </w:rPr>
+        <w:t xml:space="preserve"> Để trò chơi được tổ chức cần chia thành nhiều đội với qui tắc</w:t>
+      </w:r>
+      <w:r>
+        <w:rPr>
+          <w:rFonts w:ascii="Times New Roman" w:hAnsi="Times New Roman" w:cs="Times New Roman"/>
+          <w:color w:val="222222"/>
+          <w:sz w:val="28"/>
+          <w:szCs w:val="28"/>
+          <w:shd w:val="clear" w:color="auto" w:fill="FFFFFF"/>
+        </w:rPr>
+        <w:t xml:space="preserve"> rất đơn giản : các bạ</w:t>
+      </w:r>
+      <w:r>
+        <w:rPr>
+          <w:rFonts w:ascii="Times New Roman" w:hAnsi="Times New Roman" w:cs="Times New Roman"/>
+          <w:color w:val="222222"/>
+          <w:sz w:val="28"/>
+          <w:szCs w:val="28"/>
+          <w:shd w:val="clear" w:color="auto" w:fill="FFFFFF"/>
+        </w:rPr>
+        <w:t xml:space="preserve">n sinh viên </w:t>
+      </w:r>
+      <w:r>
+        <w:rPr>
+          <w:rFonts w:ascii="Times New Roman" w:hAnsi="Times New Roman" w:cs="Times New Roman"/>
+          <w:color w:val="222222"/>
+          <w:sz w:val="28"/>
+          <w:szCs w:val="28"/>
+          <w:shd w:val="clear" w:color="auto" w:fill="FFFFFF"/>
+        </w:rPr>
+        <w:t>sẽ chia thành các nhóm sao cho có 2 bạn nam và 1 bạn nữ. Tuy nhiên</w:t>
+      </w:r>
+      <w:r>
+        <w:rPr>
+          <w:rFonts w:ascii="Times New Roman" w:hAnsi="Times New Roman" w:cs="Times New Roman"/>
+          <w:color w:val="222222"/>
+          <w:sz w:val="28"/>
+          <w:szCs w:val="28"/>
+          <w:shd w:val="clear" w:color="auto" w:fill="FFFFFF"/>
+        </w:rPr>
+        <w:t xml:space="preserve">, </w:t>
+      </w:r>
+      <w:r>
+        <w:rPr>
+          <w:rFonts w:ascii="Times New Roman" w:hAnsi="Times New Roman" w:cs="Times New Roman"/>
+          <w:color w:val="222222"/>
+          <w:sz w:val="28"/>
+          <w:szCs w:val="28"/>
+          <w:shd w:val="clear" w:color="auto" w:fill="FFFFFF"/>
+        </w:rPr>
+        <w:t xml:space="preserve">anh Nam lại trổ tài tiên tri rằng sẽ có chính xác </w:t>
+      </w:r>
+      <w:r>
+        <w:rPr>
+          <w:rFonts w:ascii="Times New Roman" w:hAnsi="Times New Roman" w:cs="Times New Roman"/>
+          <w:color w:val="222222"/>
+          <w:sz w:val="28"/>
+          <w:szCs w:val="28"/>
+          <w:shd w:val="clear" w:color="auto" w:fill="FFFFFF"/>
+        </w:rPr>
+        <w:t>k bạn sinh viên</w:t>
+      </w:r>
+      <w:r>
+        <w:rPr>
+          <w:rFonts w:ascii="Times New Roman" w:hAnsi="Times New Roman" w:cs="Times New Roman"/>
+          <w:color w:val="222222"/>
+          <w:sz w:val="28"/>
+          <w:szCs w:val="28"/>
+          <w:shd w:val="clear" w:color="auto" w:fill="FFFFFF"/>
+        </w:rPr>
+        <w:t xml:space="preserve"> </w:t>
+      </w:r>
+      <w:r>
+        <w:rPr>
+          <w:rFonts w:ascii="Times New Roman" w:hAnsi="Times New Roman" w:cs="Times New Roman"/>
+          <w:color w:val="222222"/>
+          <w:sz w:val="28"/>
+          <w:szCs w:val="28"/>
+          <w:shd w:val="clear" w:color="auto" w:fill="FFFFFF"/>
+        </w:rPr>
+        <w:t>không tham gia đượ</w:t>
+      </w:r>
+      <w:r>
+        <w:rPr>
+          <w:rFonts w:ascii="Times New Roman" w:hAnsi="Times New Roman" w:cs="Times New Roman"/>
+          <w:color w:val="222222"/>
+          <w:sz w:val="28"/>
+          <w:szCs w:val="28"/>
+          <w:shd w:val="clear" w:color="auto" w:fill="FFFFFF"/>
+        </w:rPr>
+        <w:t>c</w:t>
+      </w:r>
+      <w:r>
+        <w:rPr>
+          <w:rFonts w:ascii="Times New Roman" w:hAnsi="Times New Roman" w:cs="Times New Roman"/>
+          <w:color w:val="222222"/>
+          <w:sz w:val="28"/>
+          <w:szCs w:val="28"/>
+          <w:shd w:val="clear" w:color="auto" w:fill="FFFFFF"/>
+        </w:rPr>
+        <w:t xml:space="preserve"> </w:t>
+      </w:r>
+      <w:r>
+        <w:rPr>
+          <w:rFonts w:ascii="Times New Roman" w:hAnsi="Times New Roman" w:cs="Times New Roman"/>
+          <w:color w:val="222222"/>
+          <w:sz w:val="28"/>
+          <w:szCs w:val="28"/>
+          <w:shd w:val="clear" w:color="auto" w:fill="FFFFFF"/>
+        </w:rPr>
+        <w:t>(</w:t>
+      </w:r>
+      <w:r>
+        <w:rPr>
+          <w:rFonts w:ascii="Times New Roman" w:hAnsi="Times New Roman" w:cs="Times New Roman"/>
+          <w:color w:val="222222"/>
+          <w:sz w:val="28"/>
+          <w:szCs w:val="28"/>
+          <w:shd w:val="clear" w:color="auto" w:fill="FFFFFF"/>
+        </w:rPr>
+        <w:t xml:space="preserve">Nam không tiên tri được bao nhiêu </w:t>
+      </w:r>
+      <w:r>
+        <w:rPr>
+          <w:rFonts w:ascii="Times New Roman" w:hAnsi="Times New Roman" w:cs="Times New Roman"/>
+          <w:color w:val="222222"/>
+          <w:sz w:val="28"/>
+          <w:szCs w:val="28"/>
+          <w:shd w:val="clear" w:color="auto" w:fill="FFFFFF"/>
+        </w:rPr>
+        <w:t>nam hay nữ</w:t>
+      </w:r>
+      <w:r>
+        <w:rPr>
+          <w:rFonts w:ascii="Times New Roman" w:hAnsi="Times New Roman" w:cs="Times New Roman"/>
+          <w:color w:val="222222"/>
+          <w:sz w:val="28"/>
+          <w:szCs w:val="28"/>
+          <w:shd w:val="clear" w:color="auto" w:fill="FFFFFF"/>
+        </w:rPr>
+        <w:t xml:space="preserve"> nhưng a biết rằng số lượng đó sẽ rơi</w:t>
+      </w:r>
+      <w:r>
+        <w:rPr>
+          <w:rFonts w:ascii="Times New Roman" w:hAnsi="Times New Roman" w:cs="Times New Roman"/>
+          <w:color w:val="222222"/>
+          <w:sz w:val="28"/>
+          <w:szCs w:val="28"/>
+          <w:shd w:val="clear" w:color="auto" w:fill="FFFFFF"/>
+        </w:rPr>
+        <w:t xml:space="preserve"> vào trường hợp tốt nhất</w:t>
+      </w:r>
+      <w:r>
+        <w:rPr>
+          <w:rFonts w:ascii="Times New Roman" w:hAnsi="Times New Roman" w:cs="Times New Roman"/>
+          <w:color w:val="222222"/>
+          <w:sz w:val="28"/>
+          <w:szCs w:val="28"/>
+          <w:shd w:val="clear" w:color="auto" w:fill="FFFFFF"/>
+        </w:rPr>
+        <w:t>)</w:t>
+      </w:r>
+      <w:r>
+        <w:rPr>
+          <w:rFonts w:ascii="Times New Roman" w:hAnsi="Times New Roman" w:cs="Times New Roman"/>
+          <w:color w:val="222222"/>
+          <w:sz w:val="28"/>
+          <w:szCs w:val="28"/>
+          <w:shd w:val="clear" w:color="auto" w:fill="FFFFFF"/>
+        </w:rPr>
+        <w:t>.</w:t>
       </w:r>
     </w:p>
     <w:p>
-      <w:r>
-        <w:t xml:space="preserve">Có </w:t>
-      </w:r>
-      <w:r>
-        <w:rPr>
-          <w:rFonts w:ascii="Cambria Math" w:hAnsi="Cambria Math" w:cs="Cambria Math"/>
-        </w:rPr>
-        <w:t>𝑚</w:t>
-      </w:r>
-      <w:r>
-        <w:t xml:space="preserve"> ông táo vào </w:t>
-      </w:r>
-      <w:r>
-        <w:rPr>
-          <w:rFonts w:ascii="Cambria Math" w:hAnsi="Cambria Math" w:cs="Cambria Math"/>
-        </w:rPr>
-        <w:t>𝑛</w:t>
-      </w:r>
-      <w:r>
-        <w:t xml:space="preserve"> bà táo được Ngọc Hoàng phân công nhiệm vụ trong năm mới. Đầu tiên Ngọc Hoàng chọn </w:t>
-      </w:r>
-      <w:r>
-        <w:rPr>
-          <w:rFonts w:ascii="Cambria Math" w:hAnsi="Cambria Math" w:cs="Cambria Math"/>
-        </w:rPr>
-        <w:t>𝑘</w:t>
-      </w:r>
-      <w:r>
-        <w:t xml:space="preserve"> táo (ông hoặc bà) làm những nhiệm vụ đặc biệt tại các Bộ/Ngành, sau đó Ngọc Hoàng sẽ chọn ra các nhóm, mỗi nhóm gồm đúng 2 ông táo và 1 bà táo để phân xuống các gia đình dưới hạ giới. </w:t>
+      <w:pPr>
+        <w:rPr>
+          <w:rFonts w:ascii="Times New Roman" w:hAnsi="Times New Roman" w:cs="Times New Roman"/>
+          <w:color w:val="222222"/>
+          <w:sz w:val="28"/>
+          <w:szCs w:val="28"/>
+          <w:shd w:val="clear" w:color="auto" w:fill="FFFFFF"/>
+        </w:rPr>
+      </w:pPr>
+      <w:r>
+        <w:rPr>
+          <w:rFonts w:ascii="Times New Roman" w:hAnsi="Times New Roman" w:cs="Times New Roman"/>
+          <w:color w:val="222222"/>
+          <w:sz w:val="28"/>
+          <w:szCs w:val="28"/>
+          <w:shd w:val="clear" w:color="auto" w:fill="FFFFFF"/>
+        </w:rPr>
+        <w:t xml:space="preserve"> </w:t>
+      </w:r>
+      <w:r>
+        <w:rPr>
+          <w:rFonts w:ascii="Times New Roman" w:hAnsi="Times New Roman" w:cs="Times New Roman"/>
+          <w:color w:val="222222"/>
+          <w:sz w:val="28"/>
+          <w:szCs w:val="28"/>
+          <w:shd w:val="clear" w:color="auto" w:fill="FFFFFF"/>
+        </w:rPr>
+        <w:t>Hãy viết một chương trình</w:t>
+      </w:r>
+      <w:r>
+        <w:rPr>
+          <w:rFonts w:ascii="Times New Roman" w:hAnsi="Times New Roman" w:cs="Times New Roman"/>
+          <w:color w:val="222222"/>
+          <w:sz w:val="28"/>
+          <w:szCs w:val="28"/>
+          <w:shd w:val="clear" w:color="auto" w:fill="FFFFFF"/>
+        </w:rPr>
+        <w:t xml:space="preserve"> xác định số</w:t>
+      </w:r>
+      <w:r>
+        <w:rPr>
+          <w:rFonts w:ascii="Times New Roman" w:hAnsi="Times New Roman" w:cs="Times New Roman"/>
+          <w:color w:val="222222"/>
+          <w:sz w:val="28"/>
+          <w:szCs w:val="28"/>
+          <w:shd w:val="clear" w:color="auto" w:fill="FFFFFF"/>
+        </w:rPr>
+        <w:t xml:space="preserve"> nhóm nhiều nhất</w:t>
+      </w:r>
+      <w:r>
+        <w:rPr>
+          <w:rFonts w:ascii="Times New Roman" w:hAnsi="Times New Roman" w:cs="Times New Roman"/>
+          <w:color w:val="222222"/>
+          <w:sz w:val="28"/>
+          <w:szCs w:val="28"/>
+          <w:shd w:val="clear" w:color="auto" w:fill="FFFFFF"/>
+        </w:rPr>
+        <w:t xml:space="preserve"> có thể được tạo thành</w:t>
+      </w:r>
+      <w:r>
+        <w:rPr>
+          <w:rFonts w:ascii="Times New Roman" w:hAnsi="Times New Roman" w:cs="Times New Roman"/>
+          <w:color w:val="222222"/>
+          <w:sz w:val="28"/>
+          <w:szCs w:val="28"/>
+          <w:shd w:val="clear" w:color="auto" w:fill="FFFFFF"/>
+        </w:rPr>
+        <w:t xml:space="preserve"> để ban tổ chức dễ dàng </w:t>
+      </w:r>
+      <w:r>
+        <w:rPr>
+          <w:rFonts w:ascii="Times New Roman" w:hAnsi="Times New Roman" w:cs="Times New Roman"/>
+          <w:color w:val="222222"/>
+          <w:sz w:val="28"/>
+          <w:szCs w:val="28"/>
+          <w:shd w:val="clear" w:color="auto" w:fill="FFFFFF"/>
+        </w:rPr>
+        <w:t xml:space="preserve">làm việc </w:t>
+      </w:r>
+      <w:r>
+        <w:rPr>
+          <w:rFonts w:ascii="Times New Roman" w:hAnsi="Times New Roman" w:cs="Times New Roman"/>
+          <w:color w:val="222222"/>
+          <w:sz w:val="28"/>
+          <w:szCs w:val="28"/>
+          <w:shd w:val="clear" w:color="auto" w:fill="FFFFFF"/>
+        </w:rPr>
+        <w:t>nếu như lời tiên tri của Nam là ứng nghiệm</w:t>
+      </w:r>
+      <w:r>
+        <w:rPr>
+          <w:rFonts w:ascii="Times New Roman" w:hAnsi="Times New Roman" w:cs="Times New Roman"/>
+          <w:color w:val="222222"/>
+          <w:sz w:val="28"/>
+          <w:szCs w:val="28"/>
+          <w:shd w:val="clear" w:color="auto" w:fill="FFFFFF"/>
+        </w:rPr>
+        <w:t>.</w:t>
       </w:r>
     </w:p>
     <w:p>
-      <w:r>
-        <w:t xml:space="preserve">Yêu cầu: Hãy giúp Ngọc Hoàng xác định số nhóm nhiều nhất để phân xuống các gia đình dưới hạ giới. Ví dụ có </w:t>
-      </w:r>
-      <w:r>
-        <w:rPr>
-          <w:rFonts w:ascii="Cambria Math" w:hAnsi="Cambria Math" w:cs="Cambria Math"/>
-        </w:rPr>
-        <w:t>𝑚</w:t>
-      </w:r>
-      <w:r>
-        <w:t xml:space="preserve"> = 12 ông táo và </w:t>
-      </w:r>
-      <w:r>
-        <w:rPr>
-          <w:rFonts w:ascii="Cambria Math" w:hAnsi="Cambria Math" w:cs="Cambria Math"/>
-        </w:rPr>
-        <w:t>𝑛</w:t>
-      </w:r>
-      <w:r>
-        <w:t xml:space="preserve"> = 7 bà táo, có </w:t>
-      </w:r>
-      <w:r>
-        <w:rPr>
-          <w:rFonts w:ascii="Cambria Math" w:hAnsi="Cambria Math" w:cs="Cambria Math"/>
-        </w:rPr>
-        <w:t>𝑘</w:t>
-      </w:r>
-      <w:r>
-        <w:t xml:space="preserve"> = 5 táo phải làm nhiệm vụ đặc biệt. Ngọc Hoàng có thể chọn tối đa 4 nhóm phân xuống các gia đình (8 ông táo và 4 bà táo). Trong 7 táo còn lại (4 ông và 3 bà) có 5 táo làm nhiệm vụ đặc biệt, còn 2 táo không được phân việc </w:t>
-      </w:r>
+      <w:pPr>
+        <w:rPr>
+          <w:rFonts w:ascii="Times New Roman" w:hAnsi="Times New Roman" w:cs="Times New Roman"/>
+          <w:color w:val="222222"/>
+          <w:sz w:val="28"/>
+          <w:szCs w:val="28"/>
+          <w:shd w:val="clear" w:color="auto" w:fill="FFFFFF"/>
+        </w:rPr>
+      </w:pPr>
     </w:p>
     <w:p>
-      <w:r>
-        <w:t xml:space="preserve">Dữ liệu: </w:t>
-      </w:r>
-      <w:r>
-        <w:t>G</w:t>
-      </w:r>
-      <w:r>
-        <w:t xml:space="preserve">ồm 1 dòng chứa 3 số nguyên dương </w:t>
+      <w:pPr>
+        <w:rPr>
+          <w:rFonts w:ascii="Times New Roman" w:hAnsi="Times New Roman" w:cs="Times New Roman"/>
+          <w:sz w:val="28"/>
+          <w:szCs w:val="28"/>
+        </w:rPr>
+      </w:pPr>
+      <w:r>
+        <w:rPr>
+          <w:rFonts w:ascii="Times New Roman" w:hAnsi="Times New Roman" w:cs="Times New Roman"/>
+          <w:sz w:val="28"/>
+          <w:szCs w:val="28"/>
+        </w:rPr>
+        <w:t xml:space="preserve">Input : Gồm 1 dòng chứa 3 số nguyên dương </w:t>
+      </w:r>
+      <w:r>
+        <w:rPr>
+          <w:rFonts w:ascii="Times New Roman" w:hAnsi="Times New Roman" w:cs="Times New Roman"/>
+          <w:sz w:val="28"/>
+          <w:szCs w:val="28"/>
+        </w:rPr>
+        <w:t>n</w:t>
+      </w:r>
+      <w:r>
+        <w:rPr>
+          <w:rFonts w:ascii="Times New Roman" w:hAnsi="Times New Roman" w:cs="Times New Roman"/>
+          <w:sz w:val="28"/>
+          <w:szCs w:val="28"/>
+        </w:rPr>
+        <w:t xml:space="preserve">, </w:t>
+      </w:r>
+      <w:r>
+        <w:rPr>
+          <w:rFonts w:ascii="Times New Roman" w:hAnsi="Times New Roman" w:cs="Times New Roman"/>
+          <w:sz w:val="28"/>
+          <w:szCs w:val="28"/>
+        </w:rPr>
+        <w:t>m</w:t>
+      </w:r>
+      <w:r>
+        <w:rPr>
+          <w:rFonts w:ascii="Times New Roman" w:hAnsi="Times New Roman" w:cs="Times New Roman"/>
+          <w:sz w:val="28"/>
+          <w:szCs w:val="28"/>
+        </w:rPr>
+        <w:t xml:space="preserve">, </w:t>
       </w:r>
       <w:r>
         <w:rPr>
           <w:rFonts w:ascii="Cambria Math" w:hAnsi="Cambria Math" w:cs="Cambria Math"/>
-        </w:rPr>
-        <w:t>𝑚</w:t>
-      </w:r>
-      <w:r>
-        <w:t xml:space="preserve">, </w:t>
-      </w:r>
-      <w:r>
-        <w:rPr>
-          <w:rFonts w:ascii="Cambria Math" w:hAnsi="Cambria Math" w:cs="Cambria Math"/>
-        </w:rPr>
-        <w:t>𝑛</w:t>
-      </w:r>
-      <w:r>
-        <w:t xml:space="preserve">, </w:t>
-      </w:r>
-      <w:r>
-        <w:rPr>
-          <w:rFonts w:ascii="Cambria Math" w:hAnsi="Cambria Math" w:cs="Cambria Math"/>
+          <w:sz w:val="28"/>
+          <w:szCs w:val="28"/>
         </w:rPr>
         <w:t>𝑘</w:t>
       </w:r>
       <w:r>
-        <w:t xml:space="preserve"> ≤ 10</w:t>
-      </w:r>
-      <w:r>
-        <w:t>^</w:t>
-      </w:r>
-      <w:r>
-        <w:t xml:space="preserve">9 cách nhau ít nhất một dấu cách </w:t>
+        <w:rPr>
+          <w:rFonts w:ascii="Times New Roman" w:hAnsi="Times New Roman" w:cs="Times New Roman"/>
+          <w:sz w:val="28"/>
+          <w:szCs w:val="28"/>
+        </w:rPr>
+        <w:t xml:space="preserve"> ≤ 10^9 cách nhau một dấu cách </w:t>
       </w:r>
     </w:p>
     <w:p>
-      <w:r>
-        <w:t xml:space="preserve">Kết quả: Ghi ra </w:t>
-      </w:r>
-      <w:bookmarkStart w:id="0" w:name="_GoBack"/>
-      <w:bookmarkEnd w:id="0"/>
-      <w:r>
-        <w:t xml:space="preserve">một số nguyên duy nhất là số nhóm nhiều nhất chọn được để phân xuống các gia đình dưới hạ giới. </w:t>
+      <w:pPr>
+        <w:rPr>
+          <w:rFonts w:ascii="Times New Roman" w:hAnsi="Times New Roman" w:cs="Times New Roman"/>
+          <w:sz w:val="28"/>
+          <w:szCs w:val="28"/>
+        </w:rPr>
+      </w:pPr>
+      <w:r>
+        <w:rPr>
+          <w:rFonts w:ascii="Times New Roman" w:hAnsi="Times New Roman" w:cs="Times New Roman"/>
+          <w:sz w:val="28"/>
+          <w:szCs w:val="28"/>
+        </w:rPr>
+        <w:t>Output : Ghi ra một số nguyên duy nhất là số nhóm nhiều nhấ</w:t>
+      </w:r>
+      <w:r>
+        <w:rPr>
+          <w:rFonts w:ascii="Times New Roman" w:hAnsi="Times New Roman" w:cs="Times New Roman"/>
+          <w:sz w:val="28"/>
+          <w:szCs w:val="28"/>
+        </w:rPr>
+        <w:t>t chọn ra được</w:t>
+      </w:r>
+      <w:r>
+        <w:rPr>
+          <w:rFonts w:ascii="Times New Roman" w:hAnsi="Times New Roman" w:cs="Times New Roman"/>
+          <w:sz w:val="28"/>
+          <w:szCs w:val="28"/>
+        </w:rPr>
+        <w:t xml:space="preserve">. </w:t>
       </w:r>
     </w:p>
     <w:p>
-      <w:r>
+      <w:pPr>
+        <w:rPr>
+          <w:rFonts w:ascii="Times New Roman" w:hAnsi="Times New Roman" w:cs="Times New Roman"/>
+          <w:sz w:val="28"/>
+          <w:szCs w:val="28"/>
+        </w:rPr>
+      </w:pPr>
+      <w:r>
+        <w:rPr>
+          <w:rFonts w:ascii="Times New Roman" w:hAnsi="Times New Roman" w:cs="Times New Roman"/>
+          <w:sz w:val="28"/>
+          <w:szCs w:val="28"/>
+        </w:rPr>
         <w:t>Ví dụ</w:t>
       </w:r>
+    </w:p>
+    <w:tbl>
+      <w:tblPr>
+        <w:tblStyle w:val="TableGrid"/>
+        <w:tblW w:w="0" w:type="auto"/>
+        <w:tblLook w:val="04A0" w:firstRow="1" w:lastRow="0" w:firstColumn="1" w:lastColumn="0" w:noHBand="0" w:noVBand="1"/>
+      </w:tblPr>
+      <w:tblGrid>
+        <w:gridCol w:w="9350"/>
+      </w:tblGrid>
+      <w:tr>
+        <w:tc>
+          <w:tcPr>
+            <w:tcW w:w="9350" w:type="dxa"/>
+          </w:tcPr>
+          <w:p>
+            <w:pPr>
+              <w:rPr>
+                <w:rFonts w:ascii="Times New Roman" w:hAnsi="Times New Roman" w:cs="Times New Roman"/>
+                <w:color w:val="222222"/>
+                <w:sz w:val="26"/>
+                <w:szCs w:val="26"/>
+                <w:shd w:val="clear" w:color="auto" w:fill="FFFFFF"/>
+              </w:rPr>
+            </w:pPr>
+            <w:r>
+              <w:rPr>
+                <w:rFonts w:ascii="Times New Roman" w:hAnsi="Times New Roman" w:cs="Times New Roman"/>
+                <w:color w:val="222222"/>
+                <w:sz w:val="26"/>
+                <w:szCs w:val="26"/>
+                <w:shd w:val="clear" w:color="auto" w:fill="FFFFFF"/>
+              </w:rPr>
+              <w:t>Input</w:t>
+            </w:r>
+          </w:p>
+        </w:tc>
+      </w:tr>
+      <w:tr>
+        <w:tc>
+          <w:tcPr>
+            <w:tcW w:w="9350" w:type="dxa"/>
+          </w:tcPr>
+          <w:p>
+            <w:pPr>
+              <w:rPr>
+                <w:rFonts w:ascii="Times New Roman" w:hAnsi="Times New Roman" w:cs="Times New Roman"/>
+                <w:color w:val="222222"/>
+                <w:sz w:val="26"/>
+                <w:szCs w:val="26"/>
+                <w:shd w:val="clear" w:color="auto" w:fill="FFFFFF"/>
+              </w:rPr>
+            </w:pPr>
+            <w:r>
+              <w:rPr>
+                <w:rFonts w:ascii="Times New Roman" w:hAnsi="Times New Roman" w:cs="Times New Roman"/>
+                <w:color w:val="222222"/>
+                <w:sz w:val="26"/>
+                <w:szCs w:val="26"/>
+                <w:shd w:val="clear" w:color="auto" w:fill="FFFFFF"/>
+              </w:rPr>
+              <w:t>12 7 5</w:t>
+            </w:r>
+          </w:p>
+        </w:tc>
+      </w:tr>
+      <w:tr>
+        <w:tc>
+          <w:tcPr>
+            <w:tcW w:w="9350" w:type="dxa"/>
+          </w:tcPr>
+          <w:p>
+            <w:pPr>
+              <w:rPr>
+                <w:rFonts w:ascii="Times New Roman" w:hAnsi="Times New Roman" w:cs="Times New Roman"/>
+                <w:color w:val="222222"/>
+                <w:sz w:val="26"/>
+                <w:szCs w:val="26"/>
+                <w:shd w:val="clear" w:color="auto" w:fill="FFFFFF"/>
+              </w:rPr>
+            </w:pPr>
+            <w:r>
+              <w:rPr>
+                <w:rFonts w:ascii="Times New Roman" w:hAnsi="Times New Roman" w:cs="Times New Roman"/>
+                <w:color w:val="222222"/>
+                <w:sz w:val="26"/>
+                <w:szCs w:val="26"/>
+                <w:shd w:val="clear" w:color="auto" w:fill="FFFFFF"/>
+              </w:rPr>
+              <w:t>Output</w:t>
+            </w:r>
+          </w:p>
+        </w:tc>
+      </w:tr>
+      <w:tr>
+        <w:tc>
+          <w:tcPr>
+            <w:tcW w:w="9350" w:type="dxa"/>
+          </w:tcPr>
+          <w:p>
+            <w:pPr>
+              <w:rPr>
+                <w:rFonts w:ascii="Times New Roman" w:hAnsi="Times New Roman" w:cs="Times New Roman"/>
+                <w:color w:val="222222"/>
+                <w:sz w:val="26"/>
+                <w:szCs w:val="26"/>
+                <w:shd w:val="clear" w:color="auto" w:fill="FFFFFF"/>
+              </w:rPr>
+            </w:pPr>
+            <w:r>
+              <w:rPr>
+                <w:rFonts w:ascii="Times New Roman" w:hAnsi="Times New Roman" w:cs="Times New Roman"/>
+                <w:color w:val="222222"/>
+                <w:sz w:val="26"/>
+                <w:szCs w:val="26"/>
+                <w:shd w:val="clear" w:color="auto" w:fill="FFFFFF"/>
+              </w:rPr>
+              <w:t>4</w:t>
+            </w:r>
+          </w:p>
+        </w:tc>
+      </w:tr>
+    </w:tbl>
+    <w:p>
+      <w:pPr>
+        <w:rPr>
+          <w:rFonts w:ascii="Times New Roman" w:hAnsi="Times New Roman" w:cs="Times New Roman"/>
+          <w:sz w:val="28"/>
+          <w:szCs w:val="28"/>
+        </w:rPr>
+      </w:pPr>
+    </w:p>
+    <w:tbl>
+      <w:tblPr>
+        <w:tblStyle w:val="TableGrid"/>
+        <w:tblW w:w="0" w:type="auto"/>
+        <w:tblLook w:val="04A0" w:firstRow="1" w:lastRow="0" w:firstColumn="1" w:lastColumn="0" w:noHBand="0" w:noVBand="1"/>
+      </w:tblPr>
+      <w:tblGrid>
+        <w:gridCol w:w="9350"/>
+      </w:tblGrid>
+      <w:tr>
+        <w:tc>
+          <w:tcPr>
+            <w:tcW w:w="9350" w:type="dxa"/>
+          </w:tcPr>
+          <w:p>
+            <w:pPr>
+              <w:rPr>
+                <w:rFonts w:ascii="Times New Roman" w:hAnsi="Times New Roman" w:cs="Times New Roman"/>
+                <w:color w:val="222222"/>
+                <w:sz w:val="26"/>
+                <w:szCs w:val="26"/>
+                <w:shd w:val="clear" w:color="auto" w:fill="FFFFFF"/>
+              </w:rPr>
+            </w:pPr>
+            <w:r>
+              <w:rPr>
+                <w:rFonts w:ascii="Times New Roman" w:hAnsi="Times New Roman" w:cs="Times New Roman"/>
+                <w:color w:val="222222"/>
+                <w:sz w:val="26"/>
+                <w:szCs w:val="26"/>
+                <w:shd w:val="clear" w:color="auto" w:fill="FFFFFF"/>
+              </w:rPr>
+              <w:t>Input</w:t>
+            </w:r>
+          </w:p>
+        </w:tc>
+      </w:tr>
+      <w:tr>
+        <w:tc>
+          <w:tcPr>
+            <w:tcW w:w="9350" w:type="dxa"/>
+          </w:tcPr>
+          <w:p>
+            <w:pPr>
+              <w:rPr>
+                <w:rFonts w:ascii="Times New Roman" w:hAnsi="Times New Roman" w:cs="Times New Roman"/>
+                <w:color w:val="222222"/>
+                <w:sz w:val="26"/>
+                <w:szCs w:val="26"/>
+                <w:shd w:val="clear" w:color="auto" w:fill="FFFFFF"/>
+              </w:rPr>
+            </w:pPr>
+            <w:r>
+              <w:rPr>
+                <w:rFonts w:ascii="Times New Roman" w:hAnsi="Times New Roman" w:cs="Times New Roman"/>
+                <w:color w:val="222222"/>
+                <w:sz w:val="26"/>
+                <w:szCs w:val="26"/>
+                <w:shd w:val="clear" w:color="auto" w:fill="FFFFFF"/>
+              </w:rPr>
+              <w:t>9 3 4</w:t>
+            </w:r>
+          </w:p>
+        </w:tc>
+      </w:tr>
+      <w:tr>
+        <w:tc>
+          <w:tcPr>
+            <w:tcW w:w="9350" w:type="dxa"/>
+          </w:tcPr>
+          <w:p>
+            <w:pPr>
+              <w:rPr>
+                <w:rFonts w:ascii="Times New Roman" w:hAnsi="Times New Roman" w:cs="Times New Roman"/>
+                <w:color w:val="222222"/>
+                <w:sz w:val="26"/>
+                <w:szCs w:val="26"/>
+                <w:shd w:val="clear" w:color="auto" w:fill="FFFFFF"/>
+              </w:rPr>
+            </w:pPr>
+            <w:r>
+              <w:rPr>
+                <w:rFonts w:ascii="Times New Roman" w:hAnsi="Times New Roman" w:cs="Times New Roman"/>
+                <w:color w:val="222222"/>
+                <w:sz w:val="26"/>
+                <w:szCs w:val="26"/>
+                <w:shd w:val="clear" w:color="auto" w:fill="FFFFFF"/>
+              </w:rPr>
+              <w:t>Output</w:t>
+            </w:r>
+          </w:p>
+        </w:tc>
+      </w:tr>
+      <w:tr>
+        <w:tc>
+          <w:tcPr>
+            <w:tcW w:w="9350" w:type="dxa"/>
+          </w:tcPr>
+          <w:p>
+            <w:pPr>
+              <w:rPr>
+                <w:rFonts w:ascii="Times New Roman" w:hAnsi="Times New Roman" w:cs="Times New Roman"/>
+                <w:color w:val="222222"/>
+                <w:sz w:val="26"/>
+                <w:szCs w:val="26"/>
+                <w:shd w:val="clear" w:color="auto" w:fill="FFFFFF"/>
+              </w:rPr>
+            </w:pPr>
+            <w:r>
+              <w:rPr>
+                <w:rFonts w:ascii="Times New Roman" w:hAnsi="Times New Roman" w:cs="Times New Roman"/>
+                <w:color w:val="222222"/>
+                <w:sz w:val="26"/>
+                <w:szCs w:val="26"/>
+                <w:shd w:val="clear" w:color="auto" w:fill="FFFFFF"/>
+              </w:rPr>
+              <w:t>2</w:t>
+            </w:r>
+          </w:p>
+        </w:tc>
+      </w:tr>
+    </w:tbl>
+    <w:p>
+      <w:pPr>
+        <w:rPr>
+          <w:rFonts w:ascii="Times New Roman" w:hAnsi="Times New Roman" w:cs="Times New Roman"/>
+          <w:sz w:val="28"/>
+          <w:szCs w:val="28"/>
+        </w:rPr>
+      </w:pPr>
     </w:p>
     <w:p>
-      <w:r>
-        <w:t>12 7 5</w:t>
-      </w:r>
-    </w:p>
-    <w:p>
-      <w:r>
-        <w:t xml:space="preserve"> 4</w:t>
-      </w:r>
+      <w:pPr>
+        <w:rPr>
+          <w:rFonts w:ascii="Times New Roman" w:hAnsi="Times New Roman" w:cs="Times New Roman"/>
+        </w:rPr>
+      </w:pPr>
     </w:p>
     <w:sectPr>
       <w:pgSz w:w="12240" w:h="15840"/>
@@ -571,6 +1282,25 @@
     <w:semiHidden/>
     <w:unhideWhenUsed/>
   </w:style>
+  <w:style w:type="table" w:styleId="TableGrid">
+    <w:name w:val="Table Grid"/>
+    <w:basedOn w:val="TableNormal"/>
+    <w:uiPriority w:val="39"/>
+    <w:rsid w:val="004400FB"/>
+    <w:pPr>
+      <w:spacing w:after="0" w:line="240" w:lineRule="auto"/>
+    </w:pPr>
+    <w:tblPr>
+      <w:tblBorders>
+        <w:top w:val="single" w:sz="4" w:space="0" w:color="auto"/>
+        <w:left w:val="single" w:sz="4" w:space="0" w:color="auto"/>
+        <w:bottom w:val="single" w:sz="4" w:space="0" w:color="auto"/>
+        <w:right w:val="single" w:sz="4" w:space="0" w:color="auto"/>
+        <w:insideH w:val="single" w:sz="4" w:space="0" w:color="auto"/>
+        <w:insideV w:val="single" w:sz="4" w:space="0" w:color="auto"/>
+      </w:tblBorders>
+    </w:tblPr>
+  </w:style>
 </w:styles>
 </file>
 

</xml_diff>